<commit_message>
nguyen commit lan dau nha
</commit_message>
<xml_diff>
--- a/MyProjectMgnt.docx
+++ b/MyProjectMgnt.docx
@@ -3883,18 +3883,16 @@
         </w:rPr>
         <w:t>chức năng của phần mềm nguồn mở</w:t>
       </w:r>
-      <w:bookmarkStart w:id="2" w:name="_GoBack"/>
+    </w:p>
+    <w:p>
+      <w:pPr>
+        <w:pStyle w:val="Heading2"/>
+      </w:pPr>
+      <w:bookmarkStart w:id="2" w:name="_Toc57272140"/>
+      <w:r>
+        <w:t>Công cụ quản lý</w:t>
+      </w:r>
       <w:bookmarkEnd w:id="2"/>
-    </w:p>
-    <w:p>
-      <w:pPr>
-        <w:pStyle w:val="Heading2"/>
-      </w:pPr>
-      <w:bookmarkStart w:id="3" w:name="_Toc57272140"/>
-      <w:r>
-        <w:t>Công cụ quản lý</w:t>
-      </w:r>
-      <w:bookmarkEnd w:id="3"/>
     </w:p>
     <w:p>
       <w:r>
@@ -4002,29 +4000,34 @@
       <w:pPr>
         <w:pStyle w:val="Heading1"/>
       </w:pPr>
-      <w:bookmarkStart w:id="4" w:name="_Toc57272141"/>
+      <w:bookmarkStart w:id="3" w:name="_Toc57272141"/>
       <w:r>
         <w:t>Các nhân sự tham gia dự án</w:t>
       </w:r>
+      <w:bookmarkEnd w:id="3"/>
+    </w:p>
+    <w:p>
+      <w:pPr>
+        <w:pStyle w:val="Heading2"/>
+      </w:pPr>
+      <w:bookmarkStart w:id="4" w:name="_Toc57272142"/>
+      <w:r>
+        <w:t xml:space="preserve">Thông tin liên hệ phía khách </w:t>
+      </w:r>
+      <w:r>
+        <w:t>hang</w:t>
+      </w:r>
       <w:bookmarkEnd w:id="4"/>
     </w:p>
     <w:p>
-      <w:pPr>
-        <w:pStyle w:val="Heading2"/>
-      </w:pPr>
-      <w:bookmarkStart w:id="5" w:name="_Toc57272142"/>
-      <w:r>
-        <w:t xml:space="preserve">Thông tin liên hệ phía khách </w:t>
-      </w:r>
-      <w:r>
-        <w:t>hang</w:t>
-      </w:r>
+      <w:r>
+        <w:t>Bà Trần Hương Giang</w:t>
+      </w:r>
+      <w:r>
+        <w:t xml:space="preserve"> idol</w:t>
+      </w:r>
+      <w:bookmarkStart w:id="5" w:name="_GoBack"/>
       <w:bookmarkEnd w:id="5"/>
-    </w:p>
-    <w:p>
-      <w:r>
-        <w:t>Bà Trần Hương Giang</w:t>
-      </w:r>
     </w:p>
     <w:p>
       <w:pPr>
@@ -11332,7 +11335,7 @@
 </file>
 
 <file path=customXml/itemProps1.xml><?xml version="1.0" encoding="utf-8"?>
-<ds:datastoreItem xmlns:ds="http://schemas.openxmlformats.org/officeDocument/2006/customXml" ds:itemID="{FDA4C44F-26E2-455C-924D-7B286DC9048B}">
+<ds:datastoreItem xmlns:ds="http://schemas.openxmlformats.org/officeDocument/2006/customXml" ds:itemID="{693BA9C9-B51F-49AC-9D90-76B55378BD18}">
   <ds:schemaRefs>
     <ds:schemaRef ds:uri="http://schemas.openxmlformats.org/officeDocument/2006/bibliography"/>
   </ds:schemaRefs>

</xml_diff>

<commit_message>
nguyen commit lan 2 ne
</commit_message>
<xml_diff>
--- a/MyProjectMgnt.docx
+++ b/MyProjectMgnt.docx
@@ -4025,6 +4025,9 @@
       </w:r>
       <w:r>
         <w:t xml:space="preserve"> idol</w:t>
+      </w:r>
+      <w:r>
+        <w:t xml:space="preserve"> 2</w:t>
       </w:r>
       <w:bookmarkStart w:id="5" w:name="_GoBack"/>
       <w:bookmarkEnd w:id="5"/>
@@ -11335,7 +11338,7 @@
 </file>
 
 <file path=customXml/itemProps1.xml><?xml version="1.0" encoding="utf-8"?>
-<ds:datastoreItem xmlns:ds="http://schemas.openxmlformats.org/officeDocument/2006/customXml" ds:itemID="{693BA9C9-B51F-49AC-9D90-76B55378BD18}">
+<ds:datastoreItem xmlns:ds="http://schemas.openxmlformats.org/officeDocument/2006/customXml" ds:itemID="{60A768AA-9AFE-4C53-9FF4-9740F1AFD9DF}">
   <ds:schemaRefs>
     <ds:schemaRef ds:uri="http://schemas.openxmlformats.org/officeDocument/2006/bibliography"/>
   </ds:schemaRefs>

</xml_diff>

<commit_message>
nguyen commit lan 3 do
</commit_message>
<xml_diff>
--- a/MyProjectMgnt.docx
+++ b/MyProjectMgnt.docx
@@ -4028,6 +4028,9 @@
       </w:r>
       <w:r>
         <w:t xml:space="preserve"> 2</w:t>
+      </w:r>
+      <w:r>
+        <w:t>3</w:t>
       </w:r>
       <w:bookmarkStart w:id="5" w:name="_GoBack"/>
       <w:bookmarkEnd w:id="5"/>
@@ -11338,7 +11341,7 @@
 </file>
 
 <file path=customXml/itemProps1.xml><?xml version="1.0" encoding="utf-8"?>
-<ds:datastoreItem xmlns:ds="http://schemas.openxmlformats.org/officeDocument/2006/customXml" ds:itemID="{60A768AA-9AFE-4C53-9FF4-9740F1AFD9DF}">
+<ds:datastoreItem xmlns:ds="http://schemas.openxmlformats.org/officeDocument/2006/customXml" ds:itemID="{247B672C-0BA5-4F73-A13F-0E4D6E586323}">
   <ds:schemaRefs>
     <ds:schemaRef ds:uri="http://schemas.openxmlformats.org/officeDocument/2006/bibliography"/>
   </ds:schemaRefs>

</xml_diff>

<commit_message>
nguyen xin chao nha
</commit_message>
<xml_diff>
--- a/MyProjectMgnt.docx
+++ b/MyProjectMgnt.docx
@@ -4021,34 +4021,10 @@
     </w:p>
     <w:p>
       <w:r>
-        <w:t>Bà Trần Hương Giang</w:t>
-      </w:r>
-      <w:r>
-        <w:t xml:space="preserve"> idol</w:t>
-      </w:r>
-      <w:r>
-        <w:t xml:space="preserve"> 2</w:t>
-      </w:r>
-      <w:r>
-        <w:t>3</w:t>
-      </w:r>
-      <w:r>
-        <w:t>4</w:t>
-      </w:r>
-      <w:r>
-        <w:t>5</w:t>
-      </w:r>
-      <w:r>
-        <w:t>6</w:t>
-      </w:r>
-      <w:r>
-        <w:t>7</w:t>
-      </w:r>
-      <w:r>
-        <w:t>8</w:t>
-      </w:r>
-      <w:r>
-        <w:t>9</w:t>
+        <w:t>Bà Trần Hương Gian</w:t>
+      </w:r>
+      <w:r>
+        <w:t>g</w:t>
       </w:r>
       <w:bookmarkStart w:id="5" w:name="_GoBack"/>
       <w:bookmarkEnd w:id="5"/>
@@ -11359,7 +11335,7 @@
 </file>
 
 <file path=customXml/itemProps1.xml><?xml version="1.0" encoding="utf-8"?>
-<ds:datastoreItem xmlns:ds="http://schemas.openxmlformats.org/officeDocument/2006/customXml" ds:itemID="{5B8BFB6C-3410-463C-AC22-ADE9E777E2F0}">
+<ds:datastoreItem xmlns:ds="http://schemas.openxmlformats.org/officeDocument/2006/customXml" ds:itemID="{C36B2F13-6267-4030-BE9B-13E07D19F5B7}">
   <ds:schemaRefs>
     <ds:schemaRef ds:uri="http://schemas.openxmlformats.org/officeDocument/2006/bibliography"/>
   </ds:schemaRefs>

</xml_diff>